<commit_message>
Updated GitHub links in the documentation
</commit_message>
<xml_diff>
--- a/Documentation/Updated-Results/Exp-1_5G-NR-PHY-updated.docx
+++ b/Documentation/Updated-Results/Exp-1_5G-NR-PHY-updated.docx
@@ -748,7 +748,7 @@
           <w:noProof/>
         </w:rPr>
         <w:drawing>
-          <wp:inline distT="0" distB="0" distL="0" distR="0" wp14:anchorId="0C479015" wp14:editId="71FB81D7">
+          <wp:inline distT="0" distB="0" distL="0" distR="0" wp14:anchorId="0C479015" wp14:editId="38A953A2">
             <wp:extent cx="4931930" cy="2937856"/>
             <wp:effectExtent l="0" t="0" r="0" b="0"/>
             <wp:docPr id="10" name="Picture 10"/>
@@ -1777,7 +1777,7 @@
         </w:rPr>
         <w:t xml:space="preserve"> </w:t>
       </w:r>
-      <w:hyperlink r:id="rId10" w:tooltip="https://github.com/NetSim-TETCOS/5G_Advanced_Experiments_v14.0/archive/refs/heads/main.zip" w:history="1">
+      <w:hyperlink r:id="rId10" w:tooltip="https://github.com/NetSim-TETCOS/5G_Advanced_Experiments_v14.2/archive/refs/heads/main.zip" w:history="1">
         <w:r>
           <w:rPr>
             <w:rStyle w:val="Hyperlink"/>
@@ -1785,7 +1785,34 @@
             <w:sz w:val="22"/>
             <w:szCs w:val="22"/>
           </w:rPr>
-          <w:t>GitHub link</w:t>
+          <w:t>GitHub l</w:t>
+        </w:r>
+        <w:r>
+          <w:rPr>
+            <w:rStyle w:val="Hyperlink"/>
+            <w:rFonts w:ascii="Arial" w:hAnsi="Arial" w:cs="Arial"/>
+            <w:sz w:val="22"/>
+            <w:szCs w:val="22"/>
+          </w:rPr>
+          <w:t>i</w:t>
+        </w:r>
+        <w:r>
+          <w:rPr>
+            <w:rStyle w:val="Hyperlink"/>
+            <w:rFonts w:ascii="Arial" w:hAnsi="Arial" w:cs="Arial"/>
+            <w:sz w:val="22"/>
+            <w:szCs w:val="22"/>
+          </w:rPr>
+          <w:t>n</w:t>
+        </w:r>
+        <w:r>
+          <w:rPr>
+            <w:rStyle w:val="Hyperlink"/>
+            <w:rFonts w:ascii="Arial" w:hAnsi="Arial" w:cs="Arial"/>
+            <w:sz w:val="22"/>
+            <w:szCs w:val="22"/>
+          </w:rPr>
+          <w:t>k</w:t>
         </w:r>
       </w:hyperlink>
     </w:p>
@@ -2166,7 +2193,7 @@
           <w:noProof/>
         </w:rPr>
         <w:drawing>
-          <wp:inline distT="0" distB="0" distL="0" distR="0" wp14:anchorId="2009497A" wp14:editId="3CA3C64E">
+          <wp:inline distT="0" distB="0" distL="0" distR="0" wp14:anchorId="2009497A" wp14:editId="00FE5902">
             <wp:extent cx="4694754" cy="3172708"/>
             <wp:effectExtent l="19050" t="19050" r="10795" b="27940"/>
             <wp:docPr id="1395953528" name="Picture 6"/>
@@ -2325,7 +2352,7 @@
           <w:noProof/>
         </w:rPr>
         <w:drawing>
-          <wp:inline distT="0" distB="0" distL="0" distR="0" wp14:anchorId="30557381" wp14:editId="0A280711">
+          <wp:inline distT="0" distB="0" distL="0" distR="0" wp14:anchorId="30557381" wp14:editId="033AC759">
             <wp:extent cx="5892800" cy="3147484"/>
             <wp:effectExtent l="19050" t="19050" r="12700" b="15240"/>
             <wp:docPr id="723336037" name="Picture 3"/>

</xml_diff>